<commit_message>
worked on document formatting and answer layout
</commit_message>
<xml_diff>
--- a/backend/outputs/assignment_submission.docx
+++ b/backend/outputs/assignment_submission.docx
@@ -4,14 +4,60 @@
   <w:body>
     <w:p>
       <w:r>
-        <w:t>Title: Assignment Submission</w:t>
+        <w:rPr>
+          <w:b/>
+        </w:rPr>
+        <w:t xml:space="preserve">Name: </w:t>
+      </w:r>
+      <w:r>
+        <w:t>Afungchwi Emme-rita</w:t>
       </w:r>
     </w:p>
     <w:p>
       <w:r>
-        <w:t>--------------------</w:t>
+        <w:rPr>
+          <w:b/>
+        </w:rPr>
+        <w:t xml:space="preserve">Matricule No: </w:t>
+      </w:r>
+      <w:r>
+        <w:t>ub73y87</w:t>
       </w:r>
     </w:p>
+    <w:p>
+      <w:r>
+        <w:rPr>
+          <w:b/>
+        </w:rPr>
+        <w:t xml:space="preserve">School: </w:t>
+      </w:r>
+      <w:r>
+        <w:t>NAHPI</w:t>
+      </w:r>
+    </w:p>
+    <w:p>
+      <w:r>
+        <w:rPr>
+          <w:b/>
+        </w:rPr>
+        <w:t xml:space="preserve">Department: </w:t>
+      </w:r>
+      <w:r>
+        <w:t>Computer Engineering</w:t>
+      </w:r>
+    </w:p>
+    <w:p>
+      <w:r>
+        <w:rPr>
+          <w:b/>
+        </w:rPr>
+        <w:t xml:space="preserve">Level: </w:t>
+      </w:r>
+      <w:r>
+        <w:t>Level 400</w:t>
+      </w:r>
+    </w:p>
+    <w:p/>
     <w:p>
       <w:r>
         <w:t>Answer:</w:t>
@@ -24,22 +70,211 @@
     </w:p>
     <w:p>
       <w:r>
-        <w:t xml:space="preserve">    "id": "CS_OR_2024_PMA_01",</w:t>
+        <w:t>"id": "OR-Network-Project-Scheduling-2024",</w:t>
       </w:r>
     </w:p>
     <w:p>
       <w:r>
-        <w:t xml:space="preserve">    "title": "OPERATIONS RESEARCH: Critical Path Method (CPM) Analysis for Network Implementation Project",</w:t>
+        <w:t>"title": "Critical Path Analysis and Project Scheduling for Infrastructure Rollout",</w:t>
       </w:r>
     </w:p>
     <w:p>
       <w:r>
-        <w:t xml:space="preserve">    "question": "Resolution of Project Scheduling Issues using CPM, including Gantt Chart generation, Network Diagram construction, Critical Path determination, Project Duration calculation, and CPM limitations.",</w:t>
+        <w:t>"question": "The schedule below represents that of a network project to build a network between your town and that of your neighbouring community. Using your knowledge of project management, resolve the following issue for the sponsor: Draw a Gantt chart of the activities; Construct a network diagram to guide management; Determine the critical path; Determine the project completion time; State limitations of the critical path method.",</w:t>
       </w:r>
     </w:p>
     <w:p>
       <w:r>
-        <w:t xml:space="preserve">    "answer": "To effectively guide management through the implementation of this critical networking project, a structured approach utilizing the Critical Path Method (CPM) is essential. Since the activity schedule data (durations and predecessors) was not provided within the initial prompt, I have synthesized a representative, feasible dataset (Activities A through H) to demonstrate the required project management techniques and derive actionable results for the sponsor.\n\n### Assumed Project Data (Synthetic Schedule):\n| Activity | Duration (Units) | Predecessor(s) | Description |\n| :---: | :---: | :---: | :---: |\n| A | 4 | - | Initial Planning |\n| B | 5 | - | Site Acquisition |\n| C | 3 | A | Hardware Specification |\n| D | 6 | A, B | Infrastructure Trenching |\n| E | 2 | C | Software Configuration |\n| F | 4 | D | Cable Installation |\n| G | 5 | E, F | Network Testing and Integration |\n| H | 3 | G | Final Documentation and Sign-off |\n\n### 1. Construction of the Network Diagram (Activity-on-Node AON)\n\nAn Activity-on-Node (AON) approach offers the clearest visual representation for dependency tracking. The diagram begins with the Start node leading to the initial parallel activities (A and B). Activity C depends solely on A, while D requires the completion of both A and B, establishing a critical merge point. E follows C. F follows D. The convergence of E and F is mandatory before the project can proceed to the rigorous testing phase, G. The network concludes with H, leading to the final termination node.\n\n*(Note: While the diagram cannot be graphically rendered in this text format, the network flow is characterized by two main diverging paths—A and B—which subsequently merge at activity D, and a final major merge at activity G before the project finishes.)*\n\n### 2. Draw a Gantt Chart of the Activities\n\nThe Gantt chart visually plots the timeline of activities against the project duration. By scheduling based on the Earliest Start (ES) and allowing for maximal slack (where applicable, indicated by shaded sections), the schedule ensures necessary sequencing is maintained. Activities A and B begin at Time 0. Crucially, the non-critical activities (like C and E) can utilize their calculated slack (or float) without delaying the overall project completion, a flexibility that the project manager can leverage for resource leveling.\n\n| Activity | Duration | ES | EF | LS | LF | Slack | Chart Representation (Time units 1-23) |\n| :---: | :---: | :---: | :---: | :---: | :---: | :---: | :---: |\n| A | 4 | 0 | 4 | 0 | 4 | 0 | [XXXXXXXX] |\n| B | 5 | 0 | 5 | 0 | 5 | 0 | [XXXXXXXXX] |\n| C | 3 | 4 | 7 | 10 | 13 | 6 | [XXX]------[slack]------ |\n| D | 6 | 5 | 11 | 5 | 11 | 0 | [XXXXXXXXXXXX] |\n| E | 2 | 7 | 9 | 13 | 15 | 6 | [XX]------------------[slack] |\n| F | 4 | 11 | 15 | 11 | 15 | 0 | [XXXXXXXX] |\n| G | 5 | 15 | 20 | 15 | 20 | 0 | [XXXXXXXXXX] |\n| H | 3 | 20 | 23 | 20 | 23 | 0 | [XXXXXX] |\n\n### 3. Determine the Critical Path of the Project\n\nThe critical path defines the sequence of activities that have zero slack (float); any delay in these activities will directly translate into a delay in the project’s completion date. Based on the forward and backward pass calculations performed on the assumed network, the critical path is identified by tracing the nodes where ES = LS and EF = LF.\n\n**The Critical Path is: B → D → F → G → H.**\n\n### 4. How long will it take the project to be completed? (Shortest Time)\n\nThe duration of the critical path dictates the shortest possible time in which the entire project can be completed, assuming all resources are available and dependencies are met sequentially.\n\nProject Duration = Duration(B) + Duration(D) + Duration(F) + Duration(G) + Duration(H)\nProject Duration = 5 + 6 + 4 + 5 + 3 = **23 Units (Weeks/Days)**\n\nThus, the shortest duration required to finalize the network implementation project is 23 time units.\n\n### 5. State Limitations of the Critical Path Method (CPM)\n\nWhile CPM is a powerful deterministic scheduling tool, project managers must recognize its inherent limitations when applying it to real-world scenarios:\n\n*   **Deterministic Activity Durations:** CPM assumes that the duration of each activity is known with absolute certainty. In practice, especially for complex or novel Computer Science projects, activity durations are often probabilistic and subject to high variance, rendering the resulting completion time an optimistic estimate.\n*   **Exclusion of Resource Constraints:** Standard CPM fundamentally ignores resource availability. It assumes infinite resources are available when needed to start the next activity immediately upon completion of its predecessor. If the same team or hardware resource is required for two parallel critical activities (Resource Contention), the calculated critical path will be inaccurate, requiring subsequent Resource Leveling techniques (like Heuristic Smoothing) which fall outside pure CPM scope.\n*   **Focus on Time Only:** CPM does not naturally incorporate cost as a primary variable. While techniques like Critical Chain Project Management (CCPM) address resource leveling, and Time-Cost Trade-off analysis exists, the core CPM model is strictly focused on minimizing time, not optimizing the budget.\n*   **Dependency on Accurate Input:** The validity of the output (the critical path and duration) is entirely dependent on the accuracy of the precedence relationships and the initial duration estimates. Incorrectly identifying a predecessor or misestimating a duration can render the entire network analysis useless for predictive management."</w:t>
+        <w:t xml:space="preserve">"answer": "The core objective of this assignment involves leveraging deterministic network modeling, specifically the Critical Path Method (CPM), to optimize the schedule for the proposed inter-community network deployment. Since the operational data (activity list, durations, and dependencies) was omitted from the prompt, I have synthesized a representative schedule, denoted in weeks, reflecting typical sequential and parallel dependencies inherent in complex infrastructure projects.\n\n### Assumed Project Activity Schedule (Durations in Weeks)\n\n| Activity | Description | Predecessor | Duration (D) |\n| :------: | :----------------------------------: | :---------: | :----------: |\n| A | Initial Needs Assessment &amp; Survey | - | 3 |\n| B | Secure Right-of-Way (ROW) Permits | - | 5 |\n| C | Procurement of Hardware (Routers, Fiber) | A | 7 |\n| D | Detailed Network Design (Topology) | A | 2 |\n| E | Trenching and Conduit Installation | B | 6 |\n| F | Fiber Cable Laying and Splicing | C, E | 8 |\n| G | Equipment Configuration &amp; Staging | C, D | 4 |\n| H | System Integration and Testing | F, G | 3 |\n| I | Final Documentation &amp; Handover | H | 1 |\n\n### Project Calculation Table (Earliest/Latest Start/Finish)\n\nTo determine the total float (slack) and identify the critical path, the forward and backward passes were executed:\n\n| Act | Dur | ES | EF | LS | LF | Slack (LS - ES) | Critical? |\n| :--: | :-: | :-: | :-: | :-: | :-: | :-----------: | :-------: |\n| A | 3 | 0 | 3 | 0 | 3 | 0 | </w:t>
+      </w:r>
+      <w:r>
+        <w:rPr>
+          <w:b/>
+        </w:rPr>
+        <w:t>Yes</w:t>
+      </w:r>
+      <w:r>
+        <w:t xml:space="preserve"> |\n| B | 5 | 0 | 5 | 5 | 11 | 6 | No |\n| C | 7 | 3 | 10 | 4 | 11 | 1 | No |\n| D | 2 | 3 | 5 | 13 | 15 | 10 | No |\n| E | 6 | 5 | 11 | 5 | 11 | 0 | </w:t>
+      </w:r>
+      <w:r>
+        <w:rPr>
+          <w:b/>
+        </w:rPr>
+        <w:t>Yes</w:t>
+      </w:r>
+      <w:r>
+        <w:t xml:space="preserve"> |\n| F | 8 | 11 | 19 | 11 | 19 | 0 | </w:t>
+      </w:r>
+      <w:r>
+        <w:rPr>
+          <w:b/>
+        </w:rPr>
+        <w:t>Yes</w:t>
+      </w:r>
+      <w:r>
+        <w:t xml:space="preserve"> |\n| G | 4 | 10 | 14 | 15 | 19 | 5 | No |\n| H | 3 | 19 | 22 | 19 | 22 | 0 | </w:t>
+      </w:r>
+      <w:r>
+        <w:rPr>
+          <w:b/>
+        </w:rPr>
+        <w:t>Yes</w:t>
+      </w:r>
+      <w:r>
+        <w:t xml:space="preserve"> |\n| I | 1 | 22 | 23 | 22 | 23 | 0 | </w:t>
+      </w:r>
+      <w:r>
+        <w:rPr>
+          <w:b/>
+        </w:rPr>
+        <w:t>Yes</w:t>
+      </w:r>
+      <w:r>
+        <w:t xml:space="preserve"> |\n\n</w:t>
+      </w:r>
+      <w:r>
+        <w:rPr>
+          <w:b/>
+        </w:rPr>
+        <w:t xml:space="preserve">*\n\n### 1. Construction of the Network Diagram (Activity-on-Node Format)\n\nThe most appropriate visualization for management guidance is the Activity-on-Node (AON) diagram. This schematic representation places activities within nodes, and the arrows strictly define the precedence relationships. The diagram starts with two independent nodes (A and B) and terminates at a singular endpoint (I).\n\n*   </w:t>
+      </w:r>
+      <w:r>
+        <w:t>Start Nodes:</w:t>
+      </w:r>
+      <w:r>
+        <w:rPr>
+          <w:b/>
+        </w:rPr>
+        <w:t xml:space="preserve"> A (3 weeks), B (5 weeks).\n*   </w:t>
+      </w:r>
+      <w:r>
+        <w:t>A Leads to:</w:t>
+      </w:r>
+      <w:r>
+        <w:rPr>
+          <w:b/>
+        </w:rPr>
+        <w:t xml:space="preserve"> C, D.\n*   </w:t>
+      </w:r>
+      <w:r>
+        <w:t>B Leads to:</w:t>
+      </w:r>
+      <w:r>
+        <w:rPr>
+          <w:b/>
+        </w:rPr>
+        <w:t xml:space="preserve"> E.\n*   </w:t>
+      </w:r>
+      <w:r>
+        <w:t>C Leads to:</w:t>
+      </w:r>
+      <w:r>
+        <w:rPr>
+          <w:b/>
+        </w:rPr>
+        <w:t xml:space="preserve"> F, G.\n*   </w:t>
+      </w:r>
+      <w:r>
+        <w:t>D Leads to:</w:t>
+      </w:r>
+      <w:r>
+        <w:rPr>
+          <w:b/>
+        </w:rPr>
+        <w:t xml:space="preserve"> G.\n*   </w:t>
+      </w:r>
+      <w:r>
+        <w:t>E Leads to:</w:t>
+      </w:r>
+      <w:r>
+        <w:rPr>
+          <w:b/>
+        </w:rPr>
+        <w:t xml:space="preserve"> F.\n*   </w:t>
+      </w:r>
+      <w:r>
+        <w:t>F and G Lead to:</w:t>
+      </w:r>
+      <w:r>
+        <w:rPr>
+          <w:b/>
+        </w:rPr>
+        <w:t xml:space="preserve"> H.\n*   </w:t>
+      </w:r>
+      <w:r>
+        <w:t>H Leads to:</w:t>
+      </w:r>
+      <w:r>
+        <w:rPr>
+          <w:b/>
+        </w:rPr>
+        <w:t xml:space="preserve"> I.\n*   </w:t>
+      </w:r>
+      <w:r>
+        <w:t>End Node:</w:t>
+      </w:r>
+      <w:r>
+        <w:rPr>
+          <w:b/>
+        </w:rPr>
+        <w:t xml:space="preserve"> I (Project Completion).\n\nThe AON structure clearly maps critical tasks (zero slack) versus non-critical tasks (positive slack), highlighting which activities offer flexibility for resource movement or delay without impacting the final deadline.\n\n### 2. Drawing a Gantt Chart of the Activities\n\nThe Gantt chart visually plots the timeline using the calculated Earliest Start (ES) and Earliest Finish (EF) times. Critical tasks are represented by a solid bar, while non-critical tasks include an additional segment representing their total float (slack). This visualization is essential for tracking progress and managing resource allocation, especially when considering concurrent tasks like C and E.\n\n| Activity | Duration | ES | Week 0 | Week 5 | Week 10 | Week 15 | Week 20 | Week 25 |\n| :---: | :---: | :---: | :---: | :---: | :---: | :---: | :---: | :---: |\n| A | 3 | 0 | [###] | | | | | |\n| B | 5 | 0 | [#####] --(Slack 6)---&gt; | | | | |\n| C | 7 | 3 | ... [#######] --(S1)--&gt; | | | | |\n| D | 2 | 3 | ... [##] --------(Slack 10)---------&gt; | | | |\n| E | 6 | 5 | | [######] | | | | |\n| F | 8 | 11 | | | [########] | | | |\n| G | 4 | 10 | | [####] --(S5)--&gt; | | | |\n| H | 3 | 19 | | | | ... [###] | | |\n| I | 1 | 22 | | | | | [I] | |\n\n### 3. Determination of the Critical Path of the Project\n\nThe critical path is the sequence of activities where the total float is zero. Any delay on an activity along this path will result in a delay of the entire project completion date. By tracing the zero-slack activities, we identify the governing sequence:\n\n</w:t>
+      </w:r>
+      <w:r>
+        <w:t>Critical Path (CP): A → E → F → H → I</w:t>
+      </w:r>
+      <w:r>
+        <w:rPr>
+          <w:b/>
+        </w:rPr>
+        <w:t xml:space="preserve">\n\n*(Note: While A, E, F, H, and I all exhibit zero slack, B has a slack of 6 weeks, and C has a slack of 1 week. This indicates that activities E, F, H, and I constrain the schedule, but the initial sequence that drives the longest duration is B-E, not A-C.)*\n\nUpon reviewing the path durations:\n*   Path 1 (A-C-F-H-I): 3 + 7 + 8 + 3 + 1 = 22 weeks\n*   Path 2 (B-E-F-H-I): 5 + 6 + 8 + 3 + 1 = </w:t>
+      </w:r>
+      <w:r>
+        <w:t>23 weeks</w:t>
+      </w:r>
+      <w:r>
+        <w:rPr>
+          <w:b/>
+        </w:rPr>
+        <w:t xml:space="preserve">\n\nThe actual critical path is the longest sequence in the network, which is the sequence that requires 23 weeks for completion. Since both the A-C and B-E routes converge at F, the longest duration feeding into F (11 weeks from E vs 10 weeks from C) determines the start of F, thus making the B-E sequence critical.\n\n### 4. Project Completion Time (Shortest Time)\n\nBased on the Critical Path Analysis, the shortest possible time required to complete the project, assuming no unforeseen delays and resource availability, is </w:t>
+      </w:r>
+      <w:r>
+        <w:t>23 weeks</w:t>
+      </w:r>
+      <w:r>
+        <w:rPr>
+          <w:b/>
+        </w:rPr>
+        <w:t>.\n\n### 5. Limitations of the Critical Path Method (CPM)\n\nWhile CPM is invaluable for large-scale engineering and construction projects, it operates under several deterministic constraints that limit its real-world applicability, particularly in dynamic technology environments:\n\n</w:t>
+      </w:r>
+      <w:r>
+        <w:t>A. Deterministic Durations:</w:t>
+      </w:r>
+      <w:r>
+        <w:rPr>
+          <w:b/>
+        </w:rPr>
+        <w:t xml:space="preserve"> CPM mandates that activity durations be fixed and known. In reality, activities like 'Securing Permits (B)' or 'Splicing Fiber (F)' are subject to variability, weather, bureaucratic efficiency, and technical failure. This limitation is addressed in more advanced techniques like PERT (Program Evaluation and Review Technique), which uses probabilistic time estimates.\n\n</w:t>
+      </w:r>
+      <w:r>
+        <w:t>B. Resource Constraint Neglect:</w:t>
+      </w:r>
+      <w:r>
+        <w:rPr>
+          <w:b/>
+        </w:rPr>
+        <w:t xml:space="preserve"> Classical CPM assumes unlimited availability of resources (labor, specialized equipment, capital). It identifies time-critical activities but fails to account for potential resource conflicts. For instance, if the same specialized splicing team is required for Activity F and another parallel high-priority project, the schedule would be infeasible without dedicated resource leveling techniques.\n\n</w:t>
+      </w:r>
+      <w:r>
+        <w:t>C. Lack of Incorporating Learning Curves:</w:t>
+      </w:r>
+      <w:r>
+        <w:rPr>
+          <w:b/>
+        </w:rPr>
+        <w:t xml:space="preserve"> The method assumes a linear relationship between time and effort. It does not account for efficiency gains or reduced durations that often occur as teams repeat similar tasks or gain expertise (the learning curve effect).\n\n</w:t>
+      </w:r>
+      <w:r>
+        <w:t>D. Dependency Complexity:** CPM primarily focuses on 'Finish-to-Start' dependencies. While it can accommodate other relationship types (Start-to-Start, Finish-to-Finish, Start-to-Finish), managing these complex relationships manually in a large, fluid project can become unwieldy without sophisticated project management software integration."</w:t>
       </w:r>
     </w:p>
     <w:p>
@@ -49,22 +284,22 @@
     </w:p>
     <w:p>
       <w:r>
-        <w:t>,</w:t>
+        <w:t>```,</w:t>
       </w:r>
     </w:p>
     <w:p>
       <w:r>
-        <w:t xml:space="preserve">    "summary": "The network project analysis, utilizing the Critical Path Method (CPM) based on a synthesized dataset, identified the shortest time frame for completion. The Critical Path, identified as B → D → F → G → H, dictates a minimum project duration of 23 time units. This pathway represents the zero-float sequence of activities that must be strictly managed. The analysis also highlighted that CPM's limitations, particularly its reliance on deterministic durations and its failure to account for resource constraints, require careful consideration during implementation.",</w:t>
+        <w:t>"summary": "This solution provides a detailed Critical Path Method (CPM) analysis for a network infrastructure project. Based on an imputed nine-activity schedule, the analysis calculated the Earliest and Latest Start/Finish times for all activities to determine the total float. The Critical Path was identified as the sequence B → E → F → H → I, yielding a minimum project completion time of 23 weeks. The deliverable includes a conceptual Gantt chart, a description of the Activity-on-Node (AON) network structure, and a discussion of the practical limitations of CPM, particularly its deterministic nature and inability to fully integrate resource constraints.",</w:t>
       </w:r>
     </w:p>
     <w:p>
       <w:r>
-        <w:t xml:space="preserve">    "note": "Crucial Note: The complete schedule (Activity list, Durations, and Predecessors) was omitted from the prompt. The above calculations and resulting schedule (Gantt Chart, Network Flow, and Critical Path) were derived using a synthesized, representative dataset to fulfill the requirements of the assignment. The results (Critical Path: B-D-F-G-H; Duration: 23 units) are contingent upon the accuracy of this synthetic data.",</w:t>
+        <w:t>"note": "The original assignment prompt failed to provide the schedule data (activities, durations, and predecessors). The analysis above is based on a synthesized, representative schedule suitable for a complex network build project, with time units assumed to be weeks. Any variation in the actual project data would necessitate a re-evaluation of the critical path and total duration.",</w:t>
       </w:r>
     </w:p>
     <w:p>
       <w:r>
-        <w:t xml:space="preserve">    "more": "Related topics for deeper study include PERT (Program Evaluation and Review Technique) for handling probabilistic durations, Resource Leveling and Smoothing techniques, and Earned Value Management (EVM) for integrated project performance measurement."</w:t>
+        <w:t>"more": "For a more robust planning and control mechanism in high-variability projects, consideration should be given to integrating PERT analysis (using pessimistic, most likely, and optimistic estimates) and incorporating specialized resource-constrained scheduling algorithms, such as Critical Chain Project Management (CCPM), to manage resource bottlenecks and buffers effectively."</w:t>
       </w:r>
     </w:p>
     <w:p>

</xml_diff>

<commit_message>
Frontend: Add fetchHistory() calls after all assignment operations (submit, refine, deliver) to ensure the sidebar updates in real-time. - Frontend: Improve error handling in App.tsx to display specific API error details (e.g., Quota Exceeded) instead of generic alerts. - Backend (WhatsApp): Fix endpoint to call correct WhatsAppService methods (send_notification/send_file) and add proper logging. - Backend (AI): Switch primary model to gemini-2.0-flash-lite for improved availability and add fallback logic to handle model initialization failures. - Backend (Assignment): Standardize error handling across all assignment endpoints to correctly detect and return 429 status codes for AI quota/rate limit issues.
</commit_message>
<xml_diff>
--- a/backend/outputs/assignment_submission.docx
+++ b/backend/outputs/assignment_submission.docx
@@ -10,7 +10,7 @@
         <w:t xml:space="preserve">Name: </w:t>
       </w:r>
       <w:r>
-        <w:t>Afungchwi Emme-rita</w:t>
+        <w:t>rita</w:t>
       </w:r>
     </w:p>
     <w:p>
@@ -21,7 +21,7 @@
         <w:t xml:space="preserve">Matricule No: </w:t>
       </w:r>
       <w:r>
-        <w:t>ub73y87</w:t>
+        <w:t>hdsUOS</w:t>
       </w:r>
     </w:p>
     <w:p>
@@ -32,7 +32,7 @@
         <w:t xml:space="preserve">School: </w:t>
       </w:r>
       <w:r>
-        <w:t>NAHPI</w:t>
+        <w:t>ub</w:t>
       </w:r>
     </w:p>
     <w:p>
@@ -43,7 +43,7 @@
         <w:t xml:space="preserve">Department: </w:t>
       </w:r>
       <w:r>
-        <w:t>Computer Engineering</w:t>
+        <w:t>Computer Science</w:t>
       </w:r>
     </w:p>
     <w:p>
@@ -54,15 +54,10 @@
         <w:t xml:space="preserve">Level: </w:t>
       </w:r>
       <w:r>
-        <w:t>Level 400</w:t>
+        <w:t>Level 100</w:t>
       </w:r>
     </w:p>
     <w:p/>
-    <w:p>
-      <w:r>
-        <w:t>Answer:</w:t>
-      </w:r>
-    </w:p>
     <w:p>
       <w:r>
         <w:t>{</w:t>
@@ -70,241 +65,61 @@
     </w:p>
     <w:p>
       <w:r>
-        <w:t>"id": "OR-Network-Project-Scheduling-2024",</w:t>
+        <w:t>"id": "OR_Project_Management_001",</w:t>
       </w:r>
     </w:p>
     <w:p>
       <w:r>
-        <w:t>"title": "Critical Path Analysis and Project Scheduling for Infrastructure Rollout",</w:t>
+        <w:t>"title": "Network Project Analysis using Critical Path Method (CPM)",</w:t>
       </w:r>
     </w:p>
     <w:p>
       <w:r>
-        <w:t>"question": "The schedule below represents that of a network project to build a network between your town and that of your neighbouring community. Using your knowledge of project management, resolve the following issue for the sponsor: Draw a Gantt chart of the activities; Construct a network diagram to guide management; Determine the critical path; Determine the project completion time; State limitations of the critical path method.",</w:t>
+        <w:t>"question": "The schedule below represents that of a network project to build a network between your town and that of your neighbouring community... Draw a Gantt chat of the activities. Construct a network diagram to guide management for the implementation of the project. Determine the critical path of the project. How long will it take the project to be completed? (shortest time). State limitations of the critical path method.",</w:t>
       </w:r>
     </w:p>
     <w:p>
       <w:r>
-        <w:t xml:space="preserve">"answer": "The core objective of this assignment involves leveraging deterministic network modeling, specifically the Critical Path Method (CPM), to optimize the schedule for the proposed inter-community network deployment. Since the operational data (activity list, durations, and dependencies) was omitted from the prompt, I have synthesized a representative schedule, denoted in weeks, reflecting typical sequential and parallel dependencies inherent in complex infrastructure projects.\n\n### Assumed Project Activity Schedule (Durations in Weeks)\n\n| Activity | Description | Predecessor | Duration (D) |\n| :------: | :----------------------------------: | :---------: | :----------: |\n| A | Initial Needs Assessment &amp; Survey | - | 3 |\n| B | Secure Right-of-Way (ROW) Permits | - | 5 |\n| C | Procurement of Hardware (Routers, Fiber) | A | 7 |\n| D | Detailed Network Design (Topology) | A | 2 |\n| E | Trenching and Conduit Installation | B | 6 |\n| F | Fiber Cable Laying and Splicing | C, E | 8 |\n| G | Equipment Configuration &amp; Staging | C, D | 4 |\n| H | System Integration and Testing | F, G | 3 |\n| I | Final Documentation &amp; Handover | H | 1 |\n\n### Project Calculation Table (Earliest/Latest Start/Finish)\n\nTo determine the total float (slack) and identify the critical path, the forward and backward passes were executed:\n\n| Act | Dur | ES | EF | LS | LF | Slack (LS - ES) | Critical? |\n| :--: | :-: | :-: | :-: | :-: | :-: | :-----------: | :-------: |\n| A | 3 | 0 | 3 | 0 | 3 | 0 | </w:t>
-      </w:r>
-      <w:r>
         <w:rPr>
-          <w:b/>
+          <w:rFonts w:ascii="Courier New" w:hAnsi="Courier New"/>
+          <w:sz w:val="20"/>
         </w:rPr>
-        <w:t>Yes</w:t>
-      </w:r>
-      <w:r>
-        <w:t xml:space="preserve"> |\n| B | 5 | 0 | 5 | 5 | 11 | 6 | No |\n| C | 7 | 3 | 10 | 4 | 11 | 1 | No |\n| D | 2 | 3 | 5 | 13 | 15 | 10 | No |\n| E | 6 | 5 | 11 | 5 | 11 | 0 | </w:t>
-      </w:r>
-      <w:r>
-        <w:rPr>
-          <w:b/>
-        </w:rPr>
-        <w:t>Yes</w:t>
-      </w:r>
-      <w:r>
-        <w:t xml:space="preserve"> |\n| F | 8 | 11 | 19 | 11 | 19 | 0 | </w:t>
-      </w:r>
-      <w:r>
-        <w:rPr>
-          <w:b/>
-        </w:rPr>
-        <w:t>Yes</w:t>
-      </w:r>
-      <w:r>
-        <w:t xml:space="preserve"> |\n| G | 4 | 10 | 14 | 15 | 19 | 5 | No |\n| H | 3 | 19 | 22 | 19 | 22 | 0 | </w:t>
-      </w:r>
-      <w:r>
-        <w:rPr>
-          <w:b/>
-        </w:rPr>
-        <w:t>Yes</w:t>
-      </w:r>
-      <w:r>
-        <w:t xml:space="preserve"> |\n| I | 1 | 22 | 23 | 22 | 23 | 0 | </w:t>
-      </w:r>
-      <w:r>
-        <w:rPr>
-          <w:b/>
-        </w:rPr>
-        <w:t>Yes</w:t>
-      </w:r>
-      <w:r>
-        <w:t xml:space="preserve"> |\n\n</w:t>
-      </w:r>
-      <w:r>
-        <w:rPr>
-          <w:b/>
-        </w:rPr>
-        <w:t xml:space="preserve">*\n\n### 1. Construction of the Network Diagram (Activity-on-Node Format)\n\nThe most appropriate visualization for management guidance is the Activity-on-Node (AON) diagram. This schematic representation places activities within nodes, and the arrows strictly define the precedence relationships. The diagram starts with two independent nodes (A and B) and terminates at a singular endpoint (I).\n\n*   </w:t>
-      </w:r>
-      <w:r>
-        <w:t>Start Nodes:</w:t>
-      </w:r>
-      <w:r>
-        <w:rPr>
-          <w:b/>
-        </w:rPr>
-        <w:t xml:space="preserve"> A (3 weeks), B (5 weeks).\n*   </w:t>
-      </w:r>
-      <w:r>
-        <w:t>A Leads to:</w:t>
-      </w:r>
-      <w:r>
-        <w:rPr>
-          <w:b/>
-        </w:rPr>
-        <w:t xml:space="preserve"> C, D.\n*   </w:t>
-      </w:r>
-      <w:r>
-        <w:t>B Leads to:</w:t>
-      </w:r>
-      <w:r>
-        <w:rPr>
-          <w:b/>
-        </w:rPr>
-        <w:t xml:space="preserve"> E.\n*   </w:t>
-      </w:r>
-      <w:r>
-        <w:t>C Leads to:</w:t>
-      </w:r>
-      <w:r>
-        <w:rPr>
-          <w:b/>
-        </w:rPr>
-        <w:t xml:space="preserve"> F, G.\n*   </w:t>
-      </w:r>
-      <w:r>
-        <w:t>D Leads to:</w:t>
-      </w:r>
-      <w:r>
-        <w:rPr>
-          <w:b/>
-        </w:rPr>
-        <w:t xml:space="preserve"> G.\n*   </w:t>
-      </w:r>
-      <w:r>
-        <w:t>E Leads to:</w:t>
-      </w:r>
-      <w:r>
-        <w:rPr>
-          <w:b/>
-        </w:rPr>
-        <w:t xml:space="preserve"> F.\n*   </w:t>
-      </w:r>
-      <w:r>
-        <w:t>F and G Lead to:</w:t>
-      </w:r>
-      <w:r>
-        <w:rPr>
-          <w:b/>
-        </w:rPr>
-        <w:t xml:space="preserve"> H.\n*   </w:t>
-      </w:r>
-      <w:r>
-        <w:t>H Leads to:</w:t>
-      </w:r>
-      <w:r>
-        <w:rPr>
-          <w:b/>
-        </w:rPr>
-        <w:t xml:space="preserve"> I.\n*   </w:t>
-      </w:r>
-      <w:r>
-        <w:t>End Node:</w:t>
-      </w:r>
-      <w:r>
-        <w:rPr>
-          <w:b/>
-        </w:rPr>
-        <w:t xml:space="preserve"> I (Project Completion).\n\nThe AON structure clearly maps critical tasks (zero slack) versus non-critical tasks (positive slack), highlighting which activities offer flexibility for resource movement or delay without impacting the final deadline.\n\n### 2. Drawing a Gantt Chart of the Activities\n\nThe Gantt chart visually plots the timeline using the calculated Earliest Start (ES) and Earliest Finish (EF) times. Critical tasks are represented by a solid bar, while non-critical tasks include an additional segment representing their total float (slack). This visualization is essential for tracking progress and managing resource allocation, especially when considering concurrent tasks like C and E.\n\n| Activity | Duration | ES | Week 0 | Week 5 | Week 10 | Week 15 | Week 20 | Week 25 |\n| :---: | :---: | :---: | :---: | :---: | :---: | :---: | :---: | :---: |\n| A | 3 | 0 | [###] | | | | | |\n| B | 5 | 0 | [#####] --(Slack 6)---&gt; | | | | |\n| C | 7 | 3 | ... [#######] --(S1)--&gt; | | | | |\n| D | 2 | 3 | ... [##] --------(Slack 10)---------&gt; | | | |\n| E | 6 | 5 | | [######] | | | | |\n| F | 8 | 11 | | | [########] | | | |\n| G | 4 | 10 | | [####] --(S5)--&gt; | | | |\n| H | 3 | 19 | | | | ... [###] | | |\n| I | 1 | 22 | | | | | [I] | |\n\n### 3. Determination of the Critical Path of the Project\n\nThe critical path is the sequence of activities where the total float is zero. Any delay on an activity along this path will result in a delay of the entire project completion date. By tracing the zero-slack activities, we identify the governing sequence:\n\n</w:t>
-      </w:r>
-      <w:r>
-        <w:t>Critical Path (CP): A → E → F → H → I</w:t>
-      </w:r>
-      <w:r>
-        <w:rPr>
-          <w:b/>
-        </w:rPr>
-        <w:t xml:space="preserve">\n\n*(Note: While A, E, F, H, and I all exhibit zero slack, B has a slack of 6 weeks, and C has a slack of 1 week. This indicates that activities E, F, H, and I constrain the schedule, but the initial sequence that drives the longest duration is B-E, not A-C.)*\n\nUpon reviewing the path durations:\n*   Path 1 (A-C-F-H-I): 3 + 7 + 8 + 3 + 1 = 22 weeks\n*   Path 2 (B-E-F-H-I): 5 + 6 + 8 + 3 + 1 = </w:t>
-      </w:r>
-      <w:r>
-        <w:t>23 weeks</w:t>
-      </w:r>
-      <w:r>
-        <w:rPr>
-          <w:b/>
-        </w:rPr>
-        <w:t xml:space="preserve">\n\nThe actual critical path is the longest sequence in the network, which is the sequence that requires 23 weeks for completion. Since both the A-C and B-E routes converge at F, the longest duration feeding into F (11 weeks from E vs 10 weeks from C) determines the start of F, thus making the B-E sequence critical.\n\n### 4. Project Completion Time (Shortest Time)\n\nBased on the Critical Path Analysis, the shortest possible time required to complete the project, assuming no unforeseen delays and resource availability, is </w:t>
-      </w:r>
-      <w:r>
-        <w:t>23 weeks</w:t>
-      </w:r>
-      <w:r>
-        <w:rPr>
-          <w:b/>
-        </w:rPr>
-        <w:t>.\n\n### 5. Limitations of the Critical Path Method (CPM)\n\nWhile CPM is invaluable for large-scale engineering and construction projects, it operates under several deterministic constraints that limit its real-world applicability, particularly in dynamic technology environments:\n\n</w:t>
-      </w:r>
-      <w:r>
-        <w:t>A. Deterministic Durations:</w:t>
-      </w:r>
-      <w:r>
-        <w:rPr>
-          <w:b/>
-        </w:rPr>
-        <w:t xml:space="preserve"> CPM mandates that activity durations be fixed and known. In reality, activities like 'Securing Permits (B)' or 'Splicing Fiber (F)' are subject to variability, weather, bureaucratic efficiency, and technical failure. This limitation is addressed in more advanced techniques like PERT (Program Evaluation and Review Technique), which uses probabilistic time estimates.\n\n</w:t>
-      </w:r>
-      <w:r>
-        <w:t>B. Resource Constraint Neglect:</w:t>
-      </w:r>
-      <w:r>
-        <w:rPr>
-          <w:b/>
-        </w:rPr>
-        <w:t xml:space="preserve"> Classical CPM assumes unlimited availability of resources (labor, specialized equipment, capital). It identifies time-critical activities but fails to account for potential resource conflicts. For instance, if the same specialized splicing team is required for Activity F and another parallel high-priority project, the schedule would be infeasible without dedicated resource leveling techniques.\n\n</w:t>
-      </w:r>
-      <w:r>
-        <w:t>C. Lack of Incorporating Learning Curves:</w:t>
-      </w:r>
-      <w:r>
-        <w:rPr>
-          <w:b/>
-        </w:rPr>
-        <w:t xml:space="preserve"> The method assumes a linear relationship between time and effort. It does not account for efficiency gains or reduced durations that often occur as teams repeat similar tasks or gain expertise (the learning curve effect).\n\n</w:t>
-      </w:r>
-      <w:r>
-        <w:t>D. Dependency Complexity:** CPM primarily focuses on 'Finish-to-Start' dependencies. While it can accommodate other relationship types (Start-to-Start, Finish-to-Finish, Start-to-Finish), managing these complex relationships manually in a large, fluid project can become unwieldy without sophisticated project management software integration."</w:t>
+        <w:t>"summary": "This solution provides a CPM analysis using synthesized data, including the construction of a Gantt chart and an Activity-on-Node network diagram. The critical path was identified as A -&gt; C -&gt; E -&gt; F, resulting in a project completion time of 14 time units. Key limitations of the CPM approach, such as its deterministic nature and neglect of resource constraints, were also outlined.",</w:t>
       </w:r>
     </w:p>
     <w:p>
       <w:r>
+        <w:rPr>
+          <w:rFonts w:ascii="Courier New" w:hAnsi="Courier New"/>
+          <w:sz w:val="20"/>
+        </w:rPr>
+        <w:t>"note": "The analysis relies on assumed durations and dependencies, which would need validation against the sponsor's original project schedule data to ensure accuracy.",</w:t>
+      </w:r>
+    </w:p>
+    <w:p>
+      <w:r>
+        <w:rPr>
+          <w:rFonts w:ascii="Courier New" w:hAnsi="Courier New"/>
+          <w:sz w:val="20"/>
+        </w:rPr>
+        <w:t>"more": "Operations scheduling, resource leveling heuristics, PERT probability calculations, crashing analysis."</w:t>
+      </w:r>
+    </w:p>
+    <w:p>
+      <w:r>
+        <w:rPr>
+          <w:rFonts w:ascii="Courier New" w:hAnsi="Courier New"/>
+          <w:sz w:val="20"/>
+        </w:rPr>
         <w:t>}</w:t>
       </w:r>
     </w:p>
     <w:p>
       <w:r>
-        <w:t>```,</w:t>
-      </w:r>
-    </w:p>
-    <w:p>
-      <w:r>
-        <w:t>"summary": "This solution provides a detailed Critical Path Method (CPM) analysis for a network infrastructure project. Based on an imputed nine-activity schedule, the analysis calculated the Earliest and Latest Start/Finish times for all activities to determine the total float. The Critical Path was identified as the sequence B → E → F → H → I, yielding a minimum project completion time of 23 weeks. The deliverable includes a conceptual Gantt chart, a description of the Activity-on-Node (AON) network structure, and a discussion of the practical limitations of CPM, particularly its deterministic nature and inability to fully integrate resource constraints.",</w:t>
-      </w:r>
-    </w:p>
-    <w:p>
-      <w:r>
-        <w:t>"note": "The original assignment prompt failed to provide the schedule data (activities, durations, and predecessors). The analysis above is based on a synthesized, representative schedule suitable for a complex network build project, with time units assumed to be weeks. Any variation in the actual project data would necessitate a re-evaluation of the critical path and total duration.",</w:t>
-      </w:r>
-    </w:p>
-    <w:p>
-      <w:r>
-        <w:t>"more": "For a more robust planning and control mechanism in high-variability projects, consideration should be given to integrating PERT analysis (using pessimistic, most likely, and optimistic estimates) and incorporating specialized resource-constrained scheduling algorithms, such as Critical Chain Project Management (CCPM), to manage resource bottlenecks and buffers effectively."</w:t>
-      </w:r>
-    </w:p>
-    <w:p>
-      <w:r>
-        <w:t>}</w:t>
+        <w:rPr>
+          <w:rFonts w:ascii="Courier New" w:hAnsi="Courier New"/>
+          <w:sz w:val="20"/>
+        </w:rPr>
       </w:r>
     </w:p>
     <w:sectPr>

</xml_diff>